<commit_message>
videre på endelige resultater
</commit_message>
<xml_diff>
--- a/Matlab Models/Bue/Resultater/Med orientation/BaggedTrees Stats.docx
+++ b/Matlab Models/Bue/Resultater/Med orientation/BaggedTrees Stats.docx
@@ -34,7 +34,7 @@
                 <w:rFonts w:ascii="Calibri" w:eastAsia="Times New Roman" w:hAnsi="Calibri" w:cs="Times New Roman"/>
                 <w:b w:val="0"/>
                 <w:color w:val="000000"/>
-                <w:lang w:eastAsia="da-DK"/>
+                <w:lang w:val="en-GB" w:eastAsia="da-DK"/>
               </w:rPr>
             </w:pPr>
             <w:r>
@@ -42,9 +42,27 @@
                 <w:rFonts w:ascii="Calibri" w:eastAsia="Times New Roman" w:hAnsi="Calibri" w:cs="Times New Roman"/>
                 <w:b w:val="0"/>
                 <w:color w:val="000000"/>
-                <w:lang w:eastAsia="da-DK"/>
-              </w:rPr>
-              <w:t>Antal learners</w:t>
+                <w:lang w:val="en-GB" w:eastAsia="da-DK"/>
+              </w:rPr>
+              <w:t>L</w:t>
+            </w:r>
+            <w:r>
+              <w:rPr>
+                <w:rFonts w:ascii="Calibri" w:eastAsia="Times New Roman" w:hAnsi="Calibri" w:cs="Times New Roman"/>
+                <w:b w:val="0"/>
+                <w:color w:val="000000"/>
+                <w:lang w:val="en-GB" w:eastAsia="da-DK"/>
+              </w:rPr>
+              <w:t>earner</w:t>
+            </w:r>
+            <w:r>
+              <w:rPr>
+                <w:rFonts w:ascii="Calibri" w:eastAsia="Times New Roman" w:hAnsi="Calibri" w:cs="Times New Roman"/>
+                <w:b w:val="0"/>
+                <w:color w:val="000000"/>
+                <w:lang w:val="en-GB" w:eastAsia="da-DK"/>
+              </w:rPr>
+              <w:t xml:space="preserve"> Count </w:t>
             </w:r>
           </w:p>
         </w:tc>
@@ -61,14 +79,14 @@
               <w:rPr>
                 <w:rFonts w:ascii="Calibri" w:eastAsia="Times New Roman" w:hAnsi="Calibri" w:cs="Times New Roman"/>
                 <w:color w:val="000000"/>
-                <w:lang w:eastAsia="da-DK"/>
-              </w:rPr>
-            </w:pPr>
-            <w:r>
-              <w:rPr>
-                <w:rFonts w:ascii="Calibri" w:eastAsia="Times New Roman" w:hAnsi="Calibri" w:cs="Times New Roman"/>
-                <w:color w:val="000000"/>
-                <w:lang w:eastAsia="da-DK"/>
+                <w:lang w:val="en-GB" w:eastAsia="da-DK"/>
+              </w:rPr>
+            </w:pPr>
+            <w:r>
+              <w:rPr>
+                <w:rFonts w:ascii="Calibri" w:eastAsia="Times New Roman" w:hAnsi="Calibri" w:cs="Times New Roman"/>
+                <w:color w:val="000000"/>
+                <w:lang w:val="en-GB" w:eastAsia="da-DK"/>
               </w:rPr>
               <w:t>20</w:t>
             </w:r>
@@ -86,32 +104,16 @@
               <w:rPr>
                 <w:rFonts w:ascii="Calibri" w:eastAsia="Times New Roman" w:hAnsi="Calibri" w:cs="Times New Roman"/>
                 <w:color w:val="000000"/>
-                <w:lang w:eastAsia="da-DK"/>
-              </w:rPr>
-            </w:pPr>
-            <w:r>
-              <w:rPr>
-                <w:rFonts w:ascii="Calibri" w:eastAsia="Times New Roman" w:hAnsi="Calibri" w:cs="Times New Roman"/>
-                <w:color w:val="000000"/>
-                <w:lang w:eastAsia="da-DK"/>
-              </w:rPr>
-              <w:t>30 (sta</w:t>
-            </w:r>
-            <w:r>
-              <w:rPr>
-                <w:rFonts w:ascii="Calibri" w:eastAsia="Times New Roman" w:hAnsi="Calibri" w:cs="Times New Roman"/>
-                <w:color w:val="000000"/>
-                <w:lang w:eastAsia="da-DK"/>
-              </w:rPr>
-              <w:t>n</w:t>
-            </w:r>
-            <w:r>
-              <w:rPr>
-                <w:rFonts w:ascii="Calibri" w:eastAsia="Times New Roman" w:hAnsi="Calibri" w:cs="Times New Roman"/>
-                <w:color w:val="000000"/>
-                <w:lang w:eastAsia="da-DK"/>
-              </w:rPr>
-              <w:t>dard)</w:t>
+                <w:lang w:val="en-GB" w:eastAsia="da-DK"/>
+              </w:rPr>
+            </w:pPr>
+            <w:r>
+              <w:rPr>
+                <w:rFonts w:ascii="Calibri" w:eastAsia="Times New Roman" w:hAnsi="Calibri" w:cs="Times New Roman"/>
+                <w:color w:val="000000"/>
+                <w:lang w:val="en-GB" w:eastAsia="da-DK"/>
+              </w:rPr>
+              <w:t>30 (standard)</w:t>
             </w:r>
           </w:p>
         </w:tc>
@@ -128,14 +130,14 @@
               <w:rPr>
                 <w:rFonts w:ascii="Calibri" w:eastAsia="Times New Roman" w:hAnsi="Calibri" w:cs="Times New Roman"/>
                 <w:color w:val="000000"/>
-                <w:lang w:eastAsia="da-DK"/>
-              </w:rPr>
-            </w:pPr>
-            <w:r>
-              <w:rPr>
-                <w:rFonts w:ascii="Calibri" w:eastAsia="Times New Roman" w:hAnsi="Calibri" w:cs="Times New Roman"/>
-                <w:color w:val="000000"/>
-                <w:lang w:eastAsia="da-DK"/>
+                <w:lang w:val="en-GB" w:eastAsia="da-DK"/>
+              </w:rPr>
+            </w:pPr>
+            <w:r>
+              <w:rPr>
+                <w:rFonts w:ascii="Calibri" w:eastAsia="Times New Roman" w:hAnsi="Calibri" w:cs="Times New Roman"/>
+                <w:color w:val="000000"/>
+                <w:lang w:val="en-GB" w:eastAsia="da-DK"/>
               </w:rPr>
               <w:t>40</w:t>
             </w:r>
@@ -154,14 +156,14 @@
               <w:rPr>
                 <w:rFonts w:ascii="Calibri" w:eastAsia="Times New Roman" w:hAnsi="Calibri" w:cs="Times New Roman"/>
                 <w:color w:val="000000"/>
-                <w:lang w:eastAsia="da-DK"/>
-              </w:rPr>
-            </w:pPr>
-            <w:r>
-              <w:rPr>
-                <w:rFonts w:ascii="Calibri" w:eastAsia="Times New Roman" w:hAnsi="Calibri" w:cs="Times New Roman"/>
-                <w:color w:val="000000"/>
-                <w:lang w:eastAsia="da-DK"/>
+                <w:lang w:val="en-GB" w:eastAsia="da-DK"/>
+              </w:rPr>
+            </w:pPr>
+            <w:r>
+              <w:rPr>
+                <w:rFonts w:ascii="Calibri" w:eastAsia="Times New Roman" w:hAnsi="Calibri" w:cs="Times New Roman"/>
+                <w:color w:val="000000"/>
+                <w:lang w:val="en-GB" w:eastAsia="da-DK"/>
               </w:rPr>
               <w:t>60</w:t>
             </w:r>
@@ -185,16 +187,52 @@
               <w:rPr>
                 <w:rFonts w:ascii="Calibri" w:eastAsia="Times New Roman" w:hAnsi="Calibri" w:cs="Times New Roman"/>
                 <w:color w:val="000000"/>
-                <w:lang w:eastAsia="da-DK"/>
-              </w:rPr>
-            </w:pPr>
-            <w:r>
-              <w:rPr>
-                <w:rFonts w:ascii="Calibri" w:eastAsia="Times New Roman" w:hAnsi="Calibri" w:cs="Times New Roman"/>
-                <w:color w:val="000000"/>
-                <w:lang w:eastAsia="da-DK"/>
-              </w:rPr>
-              <w:t>Max præcision i %</w:t>
+                <w:lang w:val="en-GB" w:eastAsia="da-DK"/>
+              </w:rPr>
+            </w:pPr>
+            <w:r>
+              <w:rPr>
+                <w:rFonts w:ascii="Calibri" w:eastAsia="Times New Roman" w:hAnsi="Calibri" w:cs="Times New Roman"/>
+                <w:color w:val="000000"/>
+                <w:lang w:val="en-GB" w:eastAsia="da-DK"/>
+              </w:rPr>
+              <w:t xml:space="preserve">Max </w:t>
+            </w:r>
+            <w:proofErr w:type="spellStart"/>
+            <w:r>
+              <w:rPr>
+                <w:rFonts w:ascii="Calibri" w:eastAsia="Times New Roman" w:hAnsi="Calibri" w:cs="Times New Roman"/>
+                <w:color w:val="000000"/>
+                <w:lang w:val="en-GB" w:eastAsia="da-DK"/>
+              </w:rPr>
+              <w:t>acc</w:t>
+            </w:r>
+            <w:proofErr w:type="spellEnd"/>
+            <w:r>
+              <w:rPr>
+                <w:rFonts w:ascii="Calibri" w:eastAsia="Times New Roman" w:hAnsi="Calibri" w:cs="Times New Roman"/>
+                <w:color w:val="000000"/>
+                <w:lang w:val="en-GB" w:eastAsia="da-DK"/>
+              </w:rPr>
+              <w:t xml:space="preserve"> </w:t>
+            </w:r>
+            <w:proofErr w:type="spellStart"/>
+            <w:r>
+              <w:rPr>
+                <w:rFonts w:ascii="Calibri" w:eastAsia="Times New Roman" w:hAnsi="Calibri" w:cs="Times New Roman"/>
+                <w:color w:val="000000"/>
+                <w:lang w:val="en-GB" w:eastAsia="da-DK"/>
+              </w:rPr>
+              <w:t>i</w:t>
+            </w:r>
+            <w:proofErr w:type="spellEnd"/>
+            <w:r>
+              <w:rPr>
+                <w:rFonts w:ascii="Calibri" w:eastAsia="Times New Roman" w:hAnsi="Calibri" w:cs="Times New Roman"/>
+                <w:color w:val="000000"/>
+                <w:lang w:val="en-GB" w:eastAsia="da-DK"/>
+              </w:rPr>
+              <w:t xml:space="preserve"> %</w:t>
             </w:r>
           </w:p>
         </w:tc>
@@ -211,14 +249,14 @@
               <w:rPr>
                 <w:rFonts w:ascii="Calibri" w:eastAsia="Times New Roman" w:hAnsi="Calibri" w:cs="Times New Roman"/>
                 <w:color w:val="000000"/>
-                <w:lang w:eastAsia="da-DK"/>
-              </w:rPr>
-            </w:pPr>
-            <w:r>
-              <w:rPr>
-                <w:rFonts w:ascii="Calibri" w:eastAsia="Times New Roman" w:hAnsi="Calibri" w:cs="Times New Roman"/>
-                <w:color w:val="000000"/>
-                <w:lang w:eastAsia="da-DK"/>
+                <w:lang w:val="en-GB" w:eastAsia="da-DK"/>
+              </w:rPr>
+            </w:pPr>
+            <w:r>
+              <w:rPr>
+                <w:rFonts w:ascii="Calibri" w:eastAsia="Times New Roman" w:hAnsi="Calibri" w:cs="Times New Roman"/>
+                <w:color w:val="000000"/>
+                <w:lang w:val="en-GB" w:eastAsia="da-DK"/>
               </w:rPr>
               <w:t>97,1</w:t>
             </w:r>
@@ -237,14 +275,14 @@
               <w:rPr>
                 <w:rFonts w:ascii="Calibri" w:eastAsia="Times New Roman" w:hAnsi="Calibri" w:cs="Times New Roman"/>
                 <w:color w:val="000000"/>
-                <w:lang w:eastAsia="da-DK"/>
-              </w:rPr>
-            </w:pPr>
-            <w:r>
-              <w:rPr>
-                <w:rFonts w:ascii="Calibri" w:eastAsia="Times New Roman" w:hAnsi="Calibri" w:cs="Times New Roman"/>
-                <w:color w:val="000000"/>
-                <w:lang w:eastAsia="da-DK"/>
+                <w:lang w:val="en-GB" w:eastAsia="da-DK"/>
+              </w:rPr>
+            </w:pPr>
+            <w:r>
+              <w:rPr>
+                <w:rFonts w:ascii="Calibri" w:eastAsia="Times New Roman" w:hAnsi="Calibri" w:cs="Times New Roman"/>
+                <w:color w:val="000000"/>
+                <w:lang w:val="en-GB" w:eastAsia="da-DK"/>
               </w:rPr>
               <w:t>97,3</w:t>
             </w:r>
@@ -263,14 +301,14 @@
               <w:rPr>
                 <w:rFonts w:ascii="Calibri" w:eastAsia="Times New Roman" w:hAnsi="Calibri" w:cs="Times New Roman"/>
                 <w:color w:val="000000"/>
-                <w:lang w:eastAsia="da-DK"/>
-              </w:rPr>
-            </w:pPr>
-            <w:r>
-              <w:rPr>
-                <w:rFonts w:ascii="Calibri" w:eastAsia="Times New Roman" w:hAnsi="Calibri" w:cs="Times New Roman"/>
-                <w:color w:val="000000"/>
-                <w:lang w:eastAsia="da-DK"/>
+                <w:lang w:val="en-GB" w:eastAsia="da-DK"/>
+              </w:rPr>
+            </w:pPr>
+            <w:r>
+              <w:rPr>
+                <w:rFonts w:ascii="Calibri" w:eastAsia="Times New Roman" w:hAnsi="Calibri" w:cs="Times New Roman"/>
+                <w:color w:val="000000"/>
+                <w:lang w:val="en-GB" w:eastAsia="da-DK"/>
               </w:rPr>
               <w:t>97,2</w:t>
             </w:r>
@@ -289,14 +327,14 @@
               <w:rPr>
                 <w:rFonts w:ascii="Calibri" w:eastAsia="Times New Roman" w:hAnsi="Calibri" w:cs="Times New Roman"/>
                 <w:color w:val="000000"/>
-                <w:lang w:eastAsia="da-DK"/>
-              </w:rPr>
-            </w:pPr>
-            <w:r>
-              <w:rPr>
-                <w:rFonts w:ascii="Calibri" w:eastAsia="Times New Roman" w:hAnsi="Calibri" w:cs="Times New Roman"/>
-                <w:color w:val="000000"/>
-                <w:lang w:eastAsia="da-DK"/>
+                <w:lang w:val="en-GB" w:eastAsia="da-DK"/>
+              </w:rPr>
+            </w:pPr>
+            <w:r>
+              <w:rPr>
+                <w:rFonts w:ascii="Calibri" w:eastAsia="Times New Roman" w:hAnsi="Calibri" w:cs="Times New Roman"/>
+                <w:color w:val="000000"/>
+                <w:lang w:val="en-GB" w:eastAsia="da-DK"/>
               </w:rPr>
               <w:t>97,2</w:t>
             </w:r>
@@ -319,16 +357,52 @@
               <w:rPr>
                 <w:rFonts w:ascii="Calibri" w:eastAsia="Times New Roman" w:hAnsi="Calibri" w:cs="Times New Roman"/>
                 <w:color w:val="000000"/>
-                <w:lang w:eastAsia="da-DK"/>
-              </w:rPr>
-            </w:pPr>
-            <w:r>
-              <w:rPr>
-                <w:rFonts w:ascii="Calibri" w:eastAsia="Times New Roman" w:hAnsi="Calibri" w:cs="Times New Roman"/>
-                <w:color w:val="000000"/>
-                <w:lang w:eastAsia="da-DK"/>
-              </w:rPr>
-              <w:t>Min præcision  i %</w:t>
+                <w:lang w:val="en-GB" w:eastAsia="da-DK"/>
+              </w:rPr>
+            </w:pPr>
+            <w:r>
+              <w:rPr>
+                <w:rFonts w:ascii="Calibri" w:eastAsia="Times New Roman" w:hAnsi="Calibri" w:cs="Times New Roman"/>
+                <w:color w:val="000000"/>
+                <w:lang w:val="en-GB" w:eastAsia="da-DK"/>
+              </w:rPr>
+              <w:t xml:space="preserve">Min </w:t>
+            </w:r>
+            <w:proofErr w:type="spellStart"/>
+            <w:r>
+              <w:rPr>
+                <w:rFonts w:ascii="Calibri" w:eastAsia="Times New Roman" w:hAnsi="Calibri" w:cs="Times New Roman"/>
+                <w:color w:val="000000"/>
+                <w:lang w:val="en-GB" w:eastAsia="da-DK"/>
+              </w:rPr>
+              <w:t>præcision</w:t>
+            </w:r>
+            <w:proofErr w:type="spellEnd"/>
+            <w:r>
+              <w:rPr>
+                <w:rFonts w:ascii="Calibri" w:eastAsia="Times New Roman" w:hAnsi="Calibri" w:cs="Times New Roman"/>
+                <w:color w:val="000000"/>
+                <w:lang w:val="en-GB" w:eastAsia="da-DK"/>
+              </w:rPr>
+              <w:t xml:space="preserve">  </w:t>
+            </w:r>
+            <w:proofErr w:type="spellStart"/>
+            <w:r>
+              <w:rPr>
+                <w:rFonts w:ascii="Calibri" w:eastAsia="Times New Roman" w:hAnsi="Calibri" w:cs="Times New Roman"/>
+                <w:color w:val="000000"/>
+                <w:lang w:val="en-GB" w:eastAsia="da-DK"/>
+              </w:rPr>
+              <w:t>i</w:t>
+            </w:r>
+            <w:proofErr w:type="spellEnd"/>
+            <w:r>
+              <w:rPr>
+                <w:rFonts w:ascii="Calibri" w:eastAsia="Times New Roman" w:hAnsi="Calibri" w:cs="Times New Roman"/>
+                <w:color w:val="000000"/>
+                <w:lang w:val="en-GB" w:eastAsia="da-DK"/>
+              </w:rPr>
+              <w:t xml:space="preserve"> %</w:t>
             </w:r>
           </w:p>
         </w:tc>
@@ -345,14 +419,14 @@
               <w:rPr>
                 <w:rFonts w:ascii="Calibri" w:eastAsia="Times New Roman" w:hAnsi="Calibri" w:cs="Times New Roman"/>
                 <w:color w:val="000000"/>
-                <w:lang w:eastAsia="da-DK"/>
-              </w:rPr>
-            </w:pPr>
-            <w:r>
-              <w:rPr>
-                <w:rFonts w:ascii="Calibri" w:eastAsia="Times New Roman" w:hAnsi="Calibri" w:cs="Times New Roman"/>
-                <w:color w:val="000000"/>
-                <w:lang w:eastAsia="da-DK"/>
+                <w:lang w:val="en-GB" w:eastAsia="da-DK"/>
+              </w:rPr>
+            </w:pPr>
+            <w:r>
+              <w:rPr>
+                <w:rFonts w:ascii="Calibri" w:eastAsia="Times New Roman" w:hAnsi="Calibri" w:cs="Times New Roman"/>
+                <w:color w:val="000000"/>
+                <w:lang w:val="en-GB" w:eastAsia="da-DK"/>
               </w:rPr>
               <w:t>96,7</w:t>
             </w:r>
@@ -371,14 +445,14 @@
               <w:rPr>
                 <w:rFonts w:ascii="Calibri" w:eastAsia="Times New Roman" w:hAnsi="Calibri" w:cs="Times New Roman"/>
                 <w:color w:val="000000"/>
-                <w:lang w:eastAsia="da-DK"/>
-              </w:rPr>
-            </w:pPr>
-            <w:r>
-              <w:rPr>
-                <w:rFonts w:ascii="Calibri" w:eastAsia="Times New Roman" w:hAnsi="Calibri" w:cs="Times New Roman"/>
-                <w:color w:val="000000"/>
-                <w:lang w:eastAsia="da-DK"/>
+                <w:lang w:val="en-GB" w:eastAsia="da-DK"/>
+              </w:rPr>
+            </w:pPr>
+            <w:r>
+              <w:rPr>
+                <w:rFonts w:ascii="Calibri" w:eastAsia="Times New Roman" w:hAnsi="Calibri" w:cs="Times New Roman"/>
+                <w:color w:val="000000"/>
+                <w:lang w:val="en-GB" w:eastAsia="da-DK"/>
               </w:rPr>
               <w:t>96,9</w:t>
             </w:r>
@@ -397,14 +471,14 @@
               <w:rPr>
                 <w:rFonts w:ascii="Calibri" w:eastAsia="Times New Roman" w:hAnsi="Calibri" w:cs="Times New Roman"/>
                 <w:color w:val="000000"/>
-                <w:lang w:eastAsia="da-DK"/>
-              </w:rPr>
-            </w:pPr>
-            <w:r>
-              <w:rPr>
-                <w:rFonts w:ascii="Calibri" w:eastAsia="Times New Roman" w:hAnsi="Calibri" w:cs="Times New Roman"/>
-                <w:color w:val="000000"/>
-                <w:lang w:eastAsia="da-DK"/>
+                <w:lang w:val="en-GB" w:eastAsia="da-DK"/>
+              </w:rPr>
+            </w:pPr>
+            <w:r>
+              <w:rPr>
+                <w:rFonts w:ascii="Calibri" w:eastAsia="Times New Roman" w:hAnsi="Calibri" w:cs="Times New Roman"/>
+                <w:color w:val="000000"/>
+                <w:lang w:val="en-GB" w:eastAsia="da-DK"/>
               </w:rPr>
               <w:t>96,9</w:t>
             </w:r>
@@ -423,14 +497,14 @@
               <w:rPr>
                 <w:rFonts w:ascii="Calibri" w:eastAsia="Times New Roman" w:hAnsi="Calibri" w:cs="Times New Roman"/>
                 <w:color w:val="000000"/>
-                <w:lang w:eastAsia="da-DK"/>
-              </w:rPr>
-            </w:pPr>
-            <w:r>
-              <w:rPr>
-                <w:rFonts w:ascii="Calibri" w:eastAsia="Times New Roman" w:hAnsi="Calibri" w:cs="Times New Roman"/>
-                <w:color w:val="000000"/>
-                <w:lang w:eastAsia="da-DK"/>
+                <w:lang w:val="en-GB" w:eastAsia="da-DK"/>
+              </w:rPr>
+            </w:pPr>
+            <w:r>
+              <w:rPr>
+                <w:rFonts w:ascii="Calibri" w:eastAsia="Times New Roman" w:hAnsi="Calibri" w:cs="Times New Roman"/>
+                <w:color w:val="000000"/>
+                <w:lang w:val="en-GB" w:eastAsia="da-DK"/>
               </w:rPr>
               <w:t>96,9</w:t>
             </w:r>
@@ -454,42 +528,60 @@
               <w:rPr>
                 <w:rFonts w:ascii="Calibri" w:eastAsia="Times New Roman" w:hAnsi="Calibri" w:cs="Times New Roman"/>
                 <w:color w:val="000000"/>
-                <w:lang w:eastAsia="da-DK"/>
-              </w:rPr>
-            </w:pPr>
-            <w:r>
-              <w:rPr>
-                <w:rFonts w:ascii="Calibri" w:eastAsia="Times New Roman" w:hAnsi="Calibri" w:cs="Times New Roman"/>
-                <w:color w:val="000000"/>
-                <w:lang w:eastAsia="da-DK"/>
-              </w:rPr>
-              <w:t>Gennemsnit</w:t>
-            </w:r>
-            <w:r>
-              <w:rPr>
-                <w:rFonts w:ascii="Calibri" w:eastAsia="Times New Roman" w:hAnsi="Calibri" w:cs="Times New Roman"/>
-                <w:color w:val="000000"/>
-                <w:lang w:eastAsia="da-DK"/>
-              </w:rPr>
-              <w:t xml:space="preserve">lig </w:t>
-            </w:r>
+                <w:lang w:val="en-GB" w:eastAsia="da-DK"/>
+              </w:rPr>
+            </w:pPr>
             <w:proofErr w:type="spellStart"/>
             <w:r>
               <w:rPr>
                 <w:rFonts w:ascii="Calibri" w:eastAsia="Times New Roman" w:hAnsi="Calibri" w:cs="Times New Roman"/>
                 <w:color w:val="000000"/>
-                <w:lang w:eastAsia="da-DK"/>
-              </w:rPr>
-              <w:t>præcison</w:t>
+                <w:lang w:val="en-GB" w:eastAsia="da-DK"/>
+              </w:rPr>
+              <w:t>Gennemsnitlig</w:t>
             </w:r>
             <w:proofErr w:type="spellEnd"/>
             <w:r>
               <w:rPr>
                 <w:rFonts w:ascii="Calibri" w:eastAsia="Times New Roman" w:hAnsi="Calibri" w:cs="Times New Roman"/>
                 <w:color w:val="000000"/>
-                <w:lang w:eastAsia="da-DK"/>
-              </w:rPr>
-              <w:t xml:space="preserve">  i %</w:t>
+                <w:lang w:val="en-GB" w:eastAsia="da-DK"/>
+              </w:rPr>
+              <w:t xml:space="preserve"> </w:t>
+            </w:r>
+            <w:r>
+              <w:rPr>
+                <w:rFonts w:ascii="Calibri" w:eastAsia="Times New Roman" w:hAnsi="Calibri" w:cs="Times New Roman"/>
+                <w:color w:val="000000"/>
+                <w:lang w:val="en-GB" w:eastAsia="da-DK"/>
+              </w:rPr>
+              <w:t>accuracy</w:t>
+            </w:r>
+            <w:r>
+              <w:rPr>
+                <w:rFonts w:ascii="Calibri" w:eastAsia="Times New Roman" w:hAnsi="Calibri" w:cs="Times New Roman"/>
+                <w:color w:val="000000"/>
+                <w:lang w:val="en-GB" w:eastAsia="da-DK"/>
+              </w:rPr>
+              <w:t xml:space="preserve"> </w:t>
+            </w:r>
+            <w:proofErr w:type="spellStart"/>
+            <w:r>
+              <w:rPr>
+                <w:rFonts w:ascii="Calibri" w:eastAsia="Times New Roman" w:hAnsi="Calibri" w:cs="Times New Roman"/>
+                <w:color w:val="000000"/>
+                <w:lang w:val="en-GB" w:eastAsia="da-DK"/>
+              </w:rPr>
+              <w:t>i</w:t>
+            </w:r>
+            <w:proofErr w:type="spellEnd"/>
+            <w:r>
+              <w:rPr>
+                <w:rFonts w:ascii="Calibri" w:eastAsia="Times New Roman" w:hAnsi="Calibri" w:cs="Times New Roman"/>
+                <w:color w:val="000000"/>
+                <w:lang w:val="en-GB" w:eastAsia="da-DK"/>
+              </w:rPr>
+              <w:t xml:space="preserve"> %</w:t>
             </w:r>
           </w:p>
         </w:tc>
@@ -506,14 +598,14 @@
               <w:rPr>
                 <w:rFonts w:ascii="Calibri" w:eastAsia="Times New Roman" w:hAnsi="Calibri" w:cs="Times New Roman"/>
                 <w:color w:val="000000"/>
-                <w:lang w:eastAsia="da-DK"/>
-              </w:rPr>
-            </w:pPr>
-            <w:r>
-              <w:rPr>
-                <w:rFonts w:ascii="Calibri" w:eastAsia="Times New Roman" w:hAnsi="Calibri" w:cs="Times New Roman"/>
-                <w:color w:val="000000"/>
-                <w:lang w:eastAsia="da-DK"/>
+                <w:lang w:val="en-GB" w:eastAsia="da-DK"/>
+              </w:rPr>
+            </w:pPr>
+            <w:r>
+              <w:rPr>
+                <w:rFonts w:ascii="Calibri" w:eastAsia="Times New Roman" w:hAnsi="Calibri" w:cs="Times New Roman"/>
+                <w:color w:val="000000"/>
+                <w:lang w:val="en-GB" w:eastAsia="da-DK"/>
               </w:rPr>
               <w:t>96,93</w:t>
             </w:r>
@@ -532,14 +624,14 @@
               <w:rPr>
                 <w:rFonts w:ascii="Calibri" w:eastAsia="Times New Roman" w:hAnsi="Calibri" w:cs="Times New Roman"/>
                 <w:color w:val="000000"/>
-                <w:lang w:eastAsia="da-DK"/>
-              </w:rPr>
-            </w:pPr>
-            <w:r>
-              <w:rPr>
-                <w:rFonts w:ascii="Calibri" w:eastAsia="Times New Roman" w:hAnsi="Calibri" w:cs="Times New Roman"/>
-                <w:color w:val="000000"/>
-                <w:lang w:eastAsia="da-DK"/>
+                <w:lang w:val="en-GB" w:eastAsia="da-DK"/>
+              </w:rPr>
+            </w:pPr>
+            <w:r>
+              <w:rPr>
+                <w:rFonts w:ascii="Calibri" w:eastAsia="Times New Roman" w:hAnsi="Calibri" w:cs="Times New Roman"/>
+                <w:color w:val="000000"/>
+                <w:lang w:val="en-GB" w:eastAsia="da-DK"/>
               </w:rPr>
               <w:t>97,06</w:t>
             </w:r>
@@ -558,14 +650,14 @@
               <w:rPr>
                 <w:rFonts w:ascii="Calibri" w:eastAsia="Times New Roman" w:hAnsi="Calibri" w:cs="Times New Roman"/>
                 <w:color w:val="000000"/>
-                <w:lang w:eastAsia="da-DK"/>
-              </w:rPr>
-            </w:pPr>
-            <w:r>
-              <w:rPr>
-                <w:rFonts w:ascii="Calibri" w:eastAsia="Times New Roman" w:hAnsi="Calibri" w:cs="Times New Roman"/>
-                <w:color w:val="000000"/>
-                <w:lang w:eastAsia="da-DK"/>
+                <w:lang w:val="en-GB" w:eastAsia="da-DK"/>
+              </w:rPr>
+            </w:pPr>
+            <w:r>
+              <w:rPr>
+                <w:rFonts w:ascii="Calibri" w:eastAsia="Times New Roman" w:hAnsi="Calibri" w:cs="Times New Roman"/>
+                <w:color w:val="000000"/>
+                <w:lang w:val="en-GB" w:eastAsia="da-DK"/>
               </w:rPr>
               <w:t>97,04</w:t>
             </w:r>
@@ -584,14 +676,14 @@
               <w:rPr>
                 <w:rFonts w:ascii="Calibri" w:eastAsia="Times New Roman" w:hAnsi="Calibri" w:cs="Times New Roman"/>
                 <w:color w:val="000000"/>
-                <w:lang w:eastAsia="da-DK"/>
-              </w:rPr>
-            </w:pPr>
-            <w:r>
-              <w:rPr>
-                <w:rFonts w:ascii="Calibri" w:eastAsia="Times New Roman" w:hAnsi="Calibri" w:cs="Times New Roman"/>
-                <w:color w:val="000000"/>
-                <w:lang w:eastAsia="da-DK"/>
+                <w:lang w:val="en-GB" w:eastAsia="da-DK"/>
+              </w:rPr>
+            </w:pPr>
+            <w:r>
+              <w:rPr>
+                <w:rFonts w:ascii="Calibri" w:eastAsia="Times New Roman" w:hAnsi="Calibri" w:cs="Times New Roman"/>
+                <w:color w:val="000000"/>
+                <w:lang w:val="en-GB" w:eastAsia="da-DK"/>
               </w:rPr>
               <w:t>97,04</w:t>
             </w:r>
@@ -599,7 +691,13 @@
         </w:tc>
       </w:tr>
     </w:tbl>
-    <w:p/>
+    <w:p>
+      <w:pPr>
+        <w:rPr>
+          <w:lang w:val="en-GB"/>
+        </w:rPr>
+      </w:pPr>
+    </w:p>
     <w:tbl>
       <w:tblPr>
         <w:tblStyle w:val="Gittertabel3-markeringsfarve1"/>
@@ -632,7 +730,7 @@
                 <w:rFonts w:ascii="Calibri" w:eastAsia="Times New Roman" w:hAnsi="Calibri" w:cs="Times New Roman"/>
                 <w:b w:val="0"/>
                 <w:color w:val="000000"/>
-                <w:lang w:eastAsia="da-DK"/>
+                <w:lang w:val="en-GB" w:eastAsia="da-DK"/>
               </w:rPr>
             </w:pPr>
             <w:r>
@@ -640,9 +738,9 @@
                 <w:rFonts w:ascii="Calibri" w:eastAsia="Times New Roman" w:hAnsi="Calibri" w:cs="Times New Roman"/>
                 <w:b w:val="0"/>
                 <w:color w:val="000000"/>
-                <w:lang w:eastAsia="da-DK"/>
-              </w:rPr>
-              <w:t>Antal learners</w:t>
+                <w:lang w:val="en-GB" w:eastAsia="da-DK"/>
+              </w:rPr>
+              <w:t>Learner Count</w:t>
             </w:r>
           </w:p>
         </w:tc>
@@ -659,14 +757,14 @@
               <w:rPr>
                 <w:rFonts w:ascii="Calibri" w:eastAsia="Times New Roman" w:hAnsi="Calibri" w:cs="Times New Roman"/>
                 <w:color w:val="000000"/>
-                <w:lang w:eastAsia="da-DK"/>
-              </w:rPr>
-            </w:pPr>
-            <w:r>
-              <w:rPr>
-                <w:rFonts w:ascii="Calibri" w:eastAsia="Times New Roman" w:hAnsi="Calibri" w:cs="Times New Roman"/>
-                <w:color w:val="000000"/>
-                <w:lang w:eastAsia="da-DK"/>
+                <w:lang w:val="en-GB" w:eastAsia="da-DK"/>
+              </w:rPr>
+            </w:pPr>
+            <w:r>
+              <w:rPr>
+                <w:rFonts w:ascii="Calibri" w:eastAsia="Times New Roman" w:hAnsi="Calibri" w:cs="Times New Roman"/>
+                <w:color w:val="000000"/>
+                <w:lang w:val="en-GB" w:eastAsia="da-DK"/>
               </w:rPr>
               <w:t>20</w:t>
             </w:r>
@@ -685,32 +783,16 @@
               <w:rPr>
                 <w:rFonts w:ascii="Calibri" w:eastAsia="Times New Roman" w:hAnsi="Calibri" w:cs="Times New Roman"/>
                 <w:color w:val="000000"/>
-                <w:lang w:eastAsia="da-DK"/>
-              </w:rPr>
-            </w:pPr>
-            <w:r>
-              <w:rPr>
-                <w:rFonts w:ascii="Calibri" w:eastAsia="Times New Roman" w:hAnsi="Calibri" w:cs="Times New Roman"/>
-                <w:color w:val="000000"/>
-                <w:lang w:eastAsia="da-DK"/>
-              </w:rPr>
-              <w:t>30 (sta</w:t>
-            </w:r>
-            <w:r>
-              <w:rPr>
-                <w:rFonts w:ascii="Calibri" w:eastAsia="Times New Roman" w:hAnsi="Calibri" w:cs="Times New Roman"/>
-                <w:color w:val="000000"/>
-                <w:lang w:eastAsia="da-DK"/>
-              </w:rPr>
-              <w:t>n</w:t>
-            </w:r>
-            <w:r>
-              <w:rPr>
-                <w:rFonts w:ascii="Calibri" w:eastAsia="Times New Roman" w:hAnsi="Calibri" w:cs="Times New Roman"/>
-                <w:color w:val="000000"/>
-                <w:lang w:eastAsia="da-DK"/>
-              </w:rPr>
-              <w:t>dard)</w:t>
+                <w:lang w:val="en-GB" w:eastAsia="da-DK"/>
+              </w:rPr>
+            </w:pPr>
+            <w:r>
+              <w:rPr>
+                <w:rFonts w:ascii="Calibri" w:eastAsia="Times New Roman" w:hAnsi="Calibri" w:cs="Times New Roman"/>
+                <w:color w:val="000000"/>
+                <w:lang w:val="en-GB" w:eastAsia="da-DK"/>
+              </w:rPr>
+              <w:t>30 (standard)</w:t>
             </w:r>
           </w:p>
         </w:tc>
@@ -727,14 +809,14 @@
               <w:rPr>
                 <w:rFonts w:ascii="Calibri" w:eastAsia="Times New Roman" w:hAnsi="Calibri" w:cs="Times New Roman"/>
                 <w:color w:val="000000"/>
-                <w:lang w:eastAsia="da-DK"/>
-              </w:rPr>
-            </w:pPr>
-            <w:r>
-              <w:rPr>
-                <w:rFonts w:ascii="Calibri" w:eastAsia="Times New Roman" w:hAnsi="Calibri" w:cs="Times New Roman"/>
-                <w:color w:val="000000"/>
-                <w:lang w:eastAsia="da-DK"/>
+                <w:lang w:val="en-GB" w:eastAsia="da-DK"/>
+              </w:rPr>
+            </w:pPr>
+            <w:r>
+              <w:rPr>
+                <w:rFonts w:ascii="Calibri" w:eastAsia="Times New Roman" w:hAnsi="Calibri" w:cs="Times New Roman"/>
+                <w:color w:val="000000"/>
+                <w:lang w:val="en-GB" w:eastAsia="da-DK"/>
               </w:rPr>
               <w:t>40</w:t>
             </w:r>
@@ -753,14 +835,14 @@
               <w:rPr>
                 <w:rFonts w:ascii="Calibri" w:eastAsia="Times New Roman" w:hAnsi="Calibri" w:cs="Times New Roman"/>
                 <w:color w:val="000000"/>
-                <w:lang w:eastAsia="da-DK"/>
-              </w:rPr>
-            </w:pPr>
-            <w:r>
-              <w:rPr>
-                <w:rFonts w:ascii="Calibri" w:eastAsia="Times New Roman" w:hAnsi="Calibri" w:cs="Times New Roman"/>
-                <w:color w:val="000000"/>
-                <w:lang w:eastAsia="da-DK"/>
+                <w:lang w:val="en-GB" w:eastAsia="da-DK"/>
+              </w:rPr>
+            </w:pPr>
+            <w:r>
+              <w:rPr>
+                <w:rFonts w:ascii="Calibri" w:eastAsia="Times New Roman" w:hAnsi="Calibri" w:cs="Times New Roman"/>
+                <w:color w:val="000000"/>
+                <w:lang w:val="en-GB" w:eastAsia="da-DK"/>
               </w:rPr>
               <w:t>60</w:t>
             </w:r>
@@ -784,16 +866,72 @@
               <w:rPr>
                 <w:rFonts w:ascii="Calibri" w:eastAsia="Times New Roman" w:hAnsi="Calibri" w:cs="Times New Roman"/>
                 <w:color w:val="000000"/>
-                <w:lang w:eastAsia="da-DK"/>
-              </w:rPr>
-            </w:pPr>
-            <w:r>
-              <w:rPr>
-                <w:rFonts w:ascii="Calibri" w:eastAsia="Times New Roman" w:hAnsi="Calibri" w:cs="Times New Roman"/>
-                <w:color w:val="000000"/>
-                <w:lang w:eastAsia="da-DK"/>
-              </w:rPr>
-              <w:t>Max præcision i %</w:t>
+                <w:lang w:val="en-GB" w:eastAsia="da-DK"/>
+              </w:rPr>
+            </w:pPr>
+            <w:r>
+              <w:rPr>
+                <w:rFonts w:ascii="Calibri" w:eastAsia="Times New Roman" w:hAnsi="Calibri" w:cs="Times New Roman"/>
+                <w:color w:val="000000"/>
+                <w:lang w:val="en-GB" w:eastAsia="da-DK"/>
+              </w:rPr>
+              <w:t>Max</w:t>
+            </w:r>
+            <w:r>
+              <w:rPr>
+                <w:rFonts w:ascii="Calibri" w:eastAsia="Times New Roman" w:hAnsi="Calibri" w:cs="Times New Roman"/>
+                <w:color w:val="000000"/>
+                <w:lang w:val="en-GB" w:eastAsia="da-DK"/>
+              </w:rPr>
+              <w:t>.</w:t>
+            </w:r>
+            <w:r>
+              <w:rPr>
+                <w:rFonts w:ascii="Calibri" w:eastAsia="Times New Roman" w:hAnsi="Calibri" w:cs="Times New Roman"/>
+                <w:color w:val="000000"/>
+                <w:lang w:val="en-GB" w:eastAsia="da-DK"/>
+              </w:rPr>
+              <w:t xml:space="preserve"> </w:t>
+            </w:r>
+            <w:r>
+              <w:rPr>
+                <w:rFonts w:ascii="Calibri" w:eastAsia="Times New Roman" w:hAnsi="Calibri" w:cs="Times New Roman"/>
+                <w:color w:val="000000"/>
+                <w:lang w:val="en-GB" w:eastAsia="da-DK"/>
+              </w:rPr>
+              <w:t>accuracy</w:t>
+            </w:r>
+            <w:r>
+              <w:rPr>
+                <w:rFonts w:ascii="Calibri" w:eastAsia="Times New Roman" w:hAnsi="Calibri" w:cs="Times New Roman"/>
+                <w:color w:val="000000"/>
+                <w:lang w:val="en-GB" w:eastAsia="da-DK"/>
+              </w:rPr>
+              <w:t xml:space="preserve"> </w:t>
+            </w:r>
+            <w:r>
+              <w:rPr>
+                <w:rFonts w:ascii="Calibri" w:eastAsia="Times New Roman" w:hAnsi="Calibri" w:cs="Times New Roman"/>
+                <w:color w:val="000000"/>
+                <w:lang w:val="en-GB" w:eastAsia="da-DK"/>
+              </w:rPr>
+              <w:t>i</w:t>
+            </w:r>
+            <w:r>
+              <w:rPr>
+                <w:rFonts w:ascii="Calibri" w:eastAsia="Times New Roman" w:hAnsi="Calibri" w:cs="Times New Roman"/>
+                <w:color w:val="000000"/>
+                <w:lang w:val="en-GB" w:eastAsia="da-DK"/>
+              </w:rPr>
+              <w:t>n</w:t>
+            </w:r>
+            <w:r>
+              <w:rPr>
+                <w:rFonts w:ascii="Calibri" w:eastAsia="Times New Roman" w:hAnsi="Calibri" w:cs="Times New Roman"/>
+                <w:color w:val="000000"/>
+                <w:lang w:val="en-GB" w:eastAsia="da-DK"/>
+              </w:rPr>
+              <w:t xml:space="preserve"> %</w:t>
             </w:r>
           </w:p>
         </w:tc>
@@ -810,14 +948,14 @@
               <w:rPr>
                 <w:rFonts w:ascii="Calibri" w:eastAsia="Times New Roman" w:hAnsi="Calibri" w:cs="Times New Roman"/>
                 <w:color w:val="000000"/>
-                <w:lang w:eastAsia="da-DK"/>
-              </w:rPr>
-            </w:pPr>
-            <w:r>
-              <w:rPr>
-                <w:rFonts w:ascii="Calibri" w:eastAsia="Times New Roman" w:hAnsi="Calibri" w:cs="Times New Roman"/>
-                <w:color w:val="000000"/>
-                <w:lang w:eastAsia="da-DK"/>
+                <w:lang w:val="en-GB" w:eastAsia="da-DK"/>
+              </w:rPr>
+            </w:pPr>
+            <w:r>
+              <w:rPr>
+                <w:rFonts w:ascii="Calibri" w:eastAsia="Times New Roman" w:hAnsi="Calibri" w:cs="Times New Roman"/>
+                <w:color w:val="000000"/>
+                <w:lang w:val="en-GB" w:eastAsia="da-DK"/>
               </w:rPr>
               <w:t>97,1</w:t>
             </w:r>
@@ -836,14 +974,14 @@
               <w:rPr>
                 <w:rFonts w:ascii="Calibri" w:eastAsia="Times New Roman" w:hAnsi="Calibri" w:cs="Times New Roman"/>
                 <w:color w:val="000000"/>
-                <w:lang w:eastAsia="da-DK"/>
-              </w:rPr>
-            </w:pPr>
-            <w:r>
-              <w:rPr>
-                <w:rFonts w:ascii="Calibri" w:eastAsia="Times New Roman" w:hAnsi="Calibri" w:cs="Times New Roman"/>
-                <w:color w:val="000000"/>
-                <w:lang w:eastAsia="da-DK"/>
+                <w:lang w:val="en-GB" w:eastAsia="da-DK"/>
+              </w:rPr>
+            </w:pPr>
+            <w:r>
+              <w:rPr>
+                <w:rFonts w:ascii="Calibri" w:eastAsia="Times New Roman" w:hAnsi="Calibri" w:cs="Times New Roman"/>
+                <w:color w:val="000000"/>
+                <w:lang w:val="en-GB" w:eastAsia="da-DK"/>
               </w:rPr>
               <w:t>97,3</w:t>
             </w:r>
@@ -862,14 +1000,14 @@
               <w:rPr>
                 <w:rFonts w:ascii="Calibri" w:eastAsia="Times New Roman" w:hAnsi="Calibri" w:cs="Times New Roman"/>
                 <w:color w:val="000000"/>
-                <w:lang w:eastAsia="da-DK"/>
-              </w:rPr>
-            </w:pPr>
-            <w:r>
-              <w:rPr>
-                <w:rFonts w:ascii="Calibri" w:eastAsia="Times New Roman" w:hAnsi="Calibri" w:cs="Times New Roman"/>
-                <w:color w:val="000000"/>
-                <w:lang w:eastAsia="da-DK"/>
+                <w:lang w:val="en-GB" w:eastAsia="da-DK"/>
+              </w:rPr>
+            </w:pPr>
+            <w:r>
+              <w:rPr>
+                <w:rFonts w:ascii="Calibri" w:eastAsia="Times New Roman" w:hAnsi="Calibri" w:cs="Times New Roman"/>
+                <w:color w:val="000000"/>
+                <w:lang w:val="en-GB" w:eastAsia="da-DK"/>
               </w:rPr>
               <w:t>97,2</w:t>
             </w:r>
@@ -888,14 +1026,14 @@
               <w:rPr>
                 <w:rFonts w:ascii="Calibri" w:eastAsia="Times New Roman" w:hAnsi="Calibri" w:cs="Times New Roman"/>
                 <w:color w:val="000000"/>
-                <w:lang w:eastAsia="da-DK"/>
-              </w:rPr>
-            </w:pPr>
-            <w:r>
-              <w:rPr>
-                <w:rFonts w:ascii="Calibri" w:eastAsia="Times New Roman" w:hAnsi="Calibri" w:cs="Times New Roman"/>
-                <w:color w:val="000000"/>
-                <w:lang w:eastAsia="da-DK"/>
+                <w:lang w:val="en-GB" w:eastAsia="da-DK"/>
+              </w:rPr>
+            </w:pPr>
+            <w:r>
+              <w:rPr>
+                <w:rFonts w:ascii="Calibri" w:eastAsia="Times New Roman" w:hAnsi="Calibri" w:cs="Times New Roman"/>
+                <w:color w:val="000000"/>
+                <w:lang w:val="en-GB" w:eastAsia="da-DK"/>
               </w:rPr>
               <w:t>97,2</w:t>
             </w:r>
@@ -918,16 +1056,72 @@
               <w:rPr>
                 <w:rFonts w:ascii="Calibri" w:eastAsia="Times New Roman" w:hAnsi="Calibri" w:cs="Times New Roman"/>
                 <w:color w:val="000000"/>
-                <w:lang w:eastAsia="da-DK"/>
-              </w:rPr>
-            </w:pPr>
-            <w:r>
-              <w:rPr>
-                <w:rFonts w:ascii="Calibri" w:eastAsia="Times New Roman" w:hAnsi="Calibri" w:cs="Times New Roman"/>
-                <w:color w:val="000000"/>
-                <w:lang w:eastAsia="da-DK"/>
-              </w:rPr>
-              <w:t>Min præcision  i %</w:t>
+                <w:lang w:val="en-GB" w:eastAsia="da-DK"/>
+              </w:rPr>
+            </w:pPr>
+            <w:r>
+              <w:rPr>
+                <w:rFonts w:ascii="Calibri" w:eastAsia="Times New Roman" w:hAnsi="Calibri" w:cs="Times New Roman"/>
+                <w:color w:val="000000"/>
+                <w:lang w:val="en-GB" w:eastAsia="da-DK"/>
+              </w:rPr>
+              <w:t>Min</w:t>
+            </w:r>
+            <w:r>
+              <w:rPr>
+                <w:rFonts w:ascii="Calibri" w:eastAsia="Times New Roman" w:hAnsi="Calibri" w:cs="Times New Roman"/>
+                <w:color w:val="000000"/>
+                <w:lang w:val="en-GB" w:eastAsia="da-DK"/>
+              </w:rPr>
+              <w:t>.</w:t>
+            </w:r>
+            <w:r>
+              <w:rPr>
+                <w:rFonts w:ascii="Calibri" w:eastAsia="Times New Roman" w:hAnsi="Calibri" w:cs="Times New Roman"/>
+                <w:color w:val="000000"/>
+                <w:lang w:val="en-GB" w:eastAsia="da-DK"/>
+              </w:rPr>
+              <w:t xml:space="preserve"> </w:t>
+            </w:r>
+            <w:r>
+              <w:rPr>
+                <w:rFonts w:ascii="Calibri" w:eastAsia="Times New Roman" w:hAnsi="Calibri" w:cs="Times New Roman"/>
+                <w:color w:val="000000"/>
+                <w:lang w:val="en-GB" w:eastAsia="da-DK"/>
+              </w:rPr>
+              <w:t>accuracy</w:t>
+            </w:r>
+            <w:r>
+              <w:rPr>
+                <w:rFonts w:ascii="Calibri" w:eastAsia="Times New Roman" w:hAnsi="Calibri" w:cs="Times New Roman"/>
+                <w:color w:val="000000"/>
+                <w:lang w:val="en-GB" w:eastAsia="da-DK"/>
+              </w:rPr>
+              <w:t xml:space="preserve"> </w:t>
+            </w:r>
+            <w:r>
+              <w:rPr>
+                <w:rFonts w:ascii="Calibri" w:eastAsia="Times New Roman" w:hAnsi="Calibri" w:cs="Times New Roman"/>
+                <w:color w:val="000000"/>
+                <w:lang w:val="en-GB" w:eastAsia="da-DK"/>
+              </w:rPr>
+              <w:t>i</w:t>
+            </w:r>
+            <w:r>
+              <w:rPr>
+                <w:rFonts w:ascii="Calibri" w:eastAsia="Times New Roman" w:hAnsi="Calibri" w:cs="Times New Roman"/>
+                <w:color w:val="000000"/>
+                <w:lang w:val="en-GB" w:eastAsia="da-DK"/>
+              </w:rPr>
+              <w:t>n</w:t>
+            </w:r>
+            <w:r>
+              <w:rPr>
+                <w:rFonts w:ascii="Calibri" w:eastAsia="Times New Roman" w:hAnsi="Calibri" w:cs="Times New Roman"/>
+                <w:color w:val="000000"/>
+                <w:lang w:val="en-GB" w:eastAsia="da-DK"/>
+              </w:rPr>
+              <w:t xml:space="preserve"> %</w:t>
             </w:r>
           </w:p>
         </w:tc>
@@ -944,14 +1138,14 @@
               <w:rPr>
                 <w:rFonts w:ascii="Calibri" w:eastAsia="Times New Roman" w:hAnsi="Calibri" w:cs="Times New Roman"/>
                 <w:color w:val="000000"/>
-                <w:lang w:eastAsia="da-DK"/>
-              </w:rPr>
-            </w:pPr>
-            <w:r>
-              <w:rPr>
-                <w:rFonts w:ascii="Calibri" w:eastAsia="Times New Roman" w:hAnsi="Calibri" w:cs="Times New Roman"/>
-                <w:color w:val="000000"/>
-                <w:lang w:eastAsia="da-DK"/>
+                <w:lang w:val="en-GB" w:eastAsia="da-DK"/>
+              </w:rPr>
+            </w:pPr>
+            <w:r>
+              <w:rPr>
+                <w:rFonts w:ascii="Calibri" w:eastAsia="Times New Roman" w:hAnsi="Calibri" w:cs="Times New Roman"/>
+                <w:color w:val="000000"/>
+                <w:lang w:val="en-GB" w:eastAsia="da-DK"/>
               </w:rPr>
               <w:t>96,7</w:t>
             </w:r>
@@ -970,14 +1164,14 @@
               <w:rPr>
                 <w:rFonts w:ascii="Calibri" w:eastAsia="Times New Roman" w:hAnsi="Calibri" w:cs="Times New Roman"/>
                 <w:color w:val="000000"/>
-                <w:lang w:eastAsia="da-DK"/>
-              </w:rPr>
-            </w:pPr>
-            <w:r>
-              <w:rPr>
-                <w:rFonts w:ascii="Calibri" w:eastAsia="Times New Roman" w:hAnsi="Calibri" w:cs="Times New Roman"/>
-                <w:color w:val="000000"/>
-                <w:lang w:eastAsia="da-DK"/>
+                <w:lang w:val="en-GB" w:eastAsia="da-DK"/>
+              </w:rPr>
+            </w:pPr>
+            <w:r>
+              <w:rPr>
+                <w:rFonts w:ascii="Calibri" w:eastAsia="Times New Roman" w:hAnsi="Calibri" w:cs="Times New Roman"/>
+                <w:color w:val="000000"/>
+                <w:lang w:val="en-GB" w:eastAsia="da-DK"/>
               </w:rPr>
               <w:t>96,9</w:t>
             </w:r>
@@ -996,14 +1190,14 @@
               <w:rPr>
                 <w:rFonts w:ascii="Calibri" w:eastAsia="Times New Roman" w:hAnsi="Calibri" w:cs="Times New Roman"/>
                 <w:color w:val="000000"/>
-                <w:lang w:eastAsia="da-DK"/>
-              </w:rPr>
-            </w:pPr>
-            <w:r>
-              <w:rPr>
-                <w:rFonts w:ascii="Calibri" w:eastAsia="Times New Roman" w:hAnsi="Calibri" w:cs="Times New Roman"/>
-                <w:color w:val="000000"/>
-                <w:lang w:eastAsia="da-DK"/>
+                <w:lang w:val="en-GB" w:eastAsia="da-DK"/>
+              </w:rPr>
+            </w:pPr>
+            <w:r>
+              <w:rPr>
+                <w:rFonts w:ascii="Calibri" w:eastAsia="Times New Roman" w:hAnsi="Calibri" w:cs="Times New Roman"/>
+                <w:color w:val="000000"/>
+                <w:lang w:val="en-GB" w:eastAsia="da-DK"/>
               </w:rPr>
               <w:t>96,9</w:t>
             </w:r>
@@ -1022,14 +1216,14 @@
               <w:rPr>
                 <w:rFonts w:ascii="Calibri" w:eastAsia="Times New Roman" w:hAnsi="Calibri" w:cs="Times New Roman"/>
                 <w:color w:val="000000"/>
-                <w:lang w:eastAsia="da-DK"/>
-              </w:rPr>
-            </w:pPr>
-            <w:r>
-              <w:rPr>
-                <w:rFonts w:ascii="Calibri" w:eastAsia="Times New Roman" w:hAnsi="Calibri" w:cs="Times New Roman"/>
-                <w:color w:val="000000"/>
-                <w:lang w:eastAsia="da-DK"/>
+                <w:lang w:val="en-GB" w:eastAsia="da-DK"/>
+              </w:rPr>
+            </w:pPr>
+            <w:r>
+              <w:rPr>
+                <w:rFonts w:ascii="Calibri" w:eastAsia="Times New Roman" w:hAnsi="Calibri" w:cs="Times New Roman"/>
+                <w:color w:val="000000"/>
+                <w:lang w:val="en-GB" w:eastAsia="da-DK"/>
               </w:rPr>
               <w:t>96,9</w:t>
             </w:r>
@@ -1053,16 +1247,56 @@
               <w:rPr>
                 <w:rFonts w:ascii="Calibri" w:eastAsia="Times New Roman" w:hAnsi="Calibri" w:cs="Times New Roman"/>
                 <w:color w:val="000000"/>
-                <w:lang w:eastAsia="da-DK"/>
-              </w:rPr>
-            </w:pPr>
-            <w:r>
-              <w:rPr>
-                <w:rFonts w:ascii="Calibri" w:eastAsia="Times New Roman" w:hAnsi="Calibri" w:cs="Times New Roman"/>
-                <w:color w:val="000000"/>
-                <w:lang w:eastAsia="da-DK"/>
-              </w:rPr>
-              <w:t>Gennemsnitlig præcision i %</w:t>
+                <w:lang w:val="en-GB" w:eastAsia="da-DK"/>
+              </w:rPr>
+            </w:pPr>
+            <w:r>
+              <w:rPr>
+                <w:rFonts w:ascii="Calibri" w:eastAsia="Times New Roman" w:hAnsi="Calibri" w:cs="Times New Roman"/>
+                <w:color w:val="000000"/>
+                <w:lang w:val="en-GB" w:eastAsia="da-DK"/>
+              </w:rPr>
+              <w:t>Average</w:t>
+            </w:r>
+            <w:r>
+              <w:rPr>
+                <w:rFonts w:ascii="Calibri" w:eastAsia="Times New Roman" w:hAnsi="Calibri" w:cs="Times New Roman"/>
+                <w:color w:val="000000"/>
+                <w:lang w:val="en-GB" w:eastAsia="da-DK"/>
+              </w:rPr>
+              <w:t xml:space="preserve"> </w:t>
+            </w:r>
+            <w:r>
+              <w:rPr>
+                <w:rFonts w:ascii="Calibri" w:eastAsia="Times New Roman" w:hAnsi="Calibri" w:cs="Times New Roman"/>
+                <w:color w:val="000000"/>
+                <w:lang w:val="en-GB" w:eastAsia="da-DK"/>
+              </w:rPr>
+              <w:t>accuracy</w:t>
+            </w:r>
+            <w:r>
+              <w:rPr>
+                <w:rFonts w:ascii="Calibri" w:eastAsia="Times New Roman" w:hAnsi="Calibri" w:cs="Times New Roman"/>
+                <w:color w:val="000000"/>
+                <w:lang w:val="en-GB" w:eastAsia="da-DK"/>
+              </w:rPr>
+              <w:t xml:space="preserve"> i</w:t>
+            </w:r>
+            <w:r>
+              <w:rPr>
+                <w:rFonts w:ascii="Calibri" w:eastAsia="Times New Roman" w:hAnsi="Calibri" w:cs="Times New Roman"/>
+                <w:color w:val="000000"/>
+                <w:lang w:val="en-GB" w:eastAsia="da-DK"/>
+              </w:rPr>
+              <w:t>n</w:t>
+            </w:r>
+            <w:r>
+              <w:rPr>
+                <w:rFonts w:ascii="Calibri" w:eastAsia="Times New Roman" w:hAnsi="Calibri" w:cs="Times New Roman"/>
+                <w:color w:val="000000"/>
+                <w:lang w:val="en-GB" w:eastAsia="da-DK"/>
+              </w:rPr>
+              <w:t xml:space="preserve"> %</w:t>
             </w:r>
           </w:p>
         </w:tc>
@@ -1079,14 +1313,14 @@
               <w:rPr>
                 <w:rFonts w:ascii="Calibri" w:eastAsia="Times New Roman" w:hAnsi="Calibri" w:cs="Times New Roman"/>
                 <w:color w:val="000000"/>
-                <w:lang w:eastAsia="da-DK"/>
-              </w:rPr>
-            </w:pPr>
-            <w:r>
-              <w:rPr>
-                <w:rFonts w:ascii="Calibri" w:eastAsia="Times New Roman" w:hAnsi="Calibri" w:cs="Times New Roman"/>
-                <w:color w:val="000000"/>
-                <w:lang w:eastAsia="da-DK"/>
+                <w:lang w:val="en-GB" w:eastAsia="da-DK"/>
+              </w:rPr>
+            </w:pPr>
+            <w:r>
+              <w:rPr>
+                <w:rFonts w:ascii="Calibri" w:eastAsia="Times New Roman" w:hAnsi="Calibri" w:cs="Times New Roman"/>
+                <w:color w:val="000000"/>
+                <w:lang w:val="en-GB" w:eastAsia="da-DK"/>
               </w:rPr>
               <w:t>96,93</w:t>
             </w:r>
@@ -1105,14 +1339,14 @@
               <w:rPr>
                 <w:rFonts w:ascii="Calibri" w:eastAsia="Times New Roman" w:hAnsi="Calibri" w:cs="Times New Roman"/>
                 <w:color w:val="000000"/>
-                <w:lang w:eastAsia="da-DK"/>
-              </w:rPr>
-            </w:pPr>
-            <w:r>
-              <w:rPr>
-                <w:rFonts w:ascii="Calibri" w:eastAsia="Times New Roman" w:hAnsi="Calibri" w:cs="Times New Roman"/>
-                <w:color w:val="000000"/>
-                <w:lang w:eastAsia="da-DK"/>
+                <w:lang w:val="en-GB" w:eastAsia="da-DK"/>
+              </w:rPr>
+            </w:pPr>
+            <w:r>
+              <w:rPr>
+                <w:rFonts w:ascii="Calibri" w:eastAsia="Times New Roman" w:hAnsi="Calibri" w:cs="Times New Roman"/>
+                <w:color w:val="000000"/>
+                <w:lang w:val="en-GB" w:eastAsia="da-DK"/>
               </w:rPr>
               <w:t>97,06</w:t>
             </w:r>
@@ -1131,14 +1365,14 @@
               <w:rPr>
                 <w:rFonts w:ascii="Calibri" w:eastAsia="Times New Roman" w:hAnsi="Calibri" w:cs="Times New Roman"/>
                 <w:color w:val="000000"/>
-                <w:lang w:eastAsia="da-DK"/>
-              </w:rPr>
-            </w:pPr>
-            <w:r>
-              <w:rPr>
-                <w:rFonts w:ascii="Calibri" w:eastAsia="Times New Roman" w:hAnsi="Calibri" w:cs="Times New Roman"/>
-                <w:color w:val="000000"/>
-                <w:lang w:eastAsia="da-DK"/>
+                <w:lang w:val="en-GB" w:eastAsia="da-DK"/>
+              </w:rPr>
+            </w:pPr>
+            <w:r>
+              <w:rPr>
+                <w:rFonts w:ascii="Calibri" w:eastAsia="Times New Roman" w:hAnsi="Calibri" w:cs="Times New Roman"/>
+                <w:color w:val="000000"/>
+                <w:lang w:val="en-GB" w:eastAsia="da-DK"/>
               </w:rPr>
               <w:t>97,04</w:t>
             </w:r>
@@ -1157,14 +1391,14 @@
               <w:rPr>
                 <w:rFonts w:ascii="Calibri" w:eastAsia="Times New Roman" w:hAnsi="Calibri" w:cs="Times New Roman"/>
                 <w:color w:val="000000"/>
-                <w:lang w:eastAsia="da-DK"/>
-              </w:rPr>
-            </w:pPr>
-            <w:r>
-              <w:rPr>
-                <w:rFonts w:ascii="Calibri" w:eastAsia="Times New Roman" w:hAnsi="Calibri" w:cs="Times New Roman"/>
-                <w:color w:val="000000"/>
-                <w:lang w:eastAsia="da-DK"/>
+                <w:lang w:val="en-GB" w:eastAsia="da-DK"/>
+              </w:rPr>
+            </w:pPr>
+            <w:r>
+              <w:rPr>
+                <w:rFonts w:ascii="Calibri" w:eastAsia="Times New Roman" w:hAnsi="Calibri" w:cs="Times New Roman"/>
+                <w:color w:val="000000"/>
+                <w:lang w:val="en-GB" w:eastAsia="da-DK"/>
               </w:rPr>
               <w:t>97,04</w:t>
             </w:r>
@@ -1174,7 +1408,10 @@
     </w:tbl>
     <w:p/>
     <w:p/>
-    <w:p/>
+    <w:p>
+      <w:bookmarkStart w:id="0" w:name="_GoBack"/>
+      <w:bookmarkEnd w:id="0"/>
+    </w:p>
     <w:p>
       <w:r>
         <w:br w:type="page"/>
@@ -2210,25 +2447,7 @@
                 <w:color w:val="000000"/>
                 <w:lang w:val="en-GB" w:eastAsia="da-DK"/>
               </w:rPr>
-              <w:t xml:space="preserve">Max. </w:t>
-            </w:r>
-            <w:r>
-              <w:rPr>
-                <w:rFonts w:ascii="Calibri" w:eastAsia="Times New Roman" w:hAnsi="Calibri" w:cs="Times New Roman"/>
-                <w:b/>
-                <w:color w:val="000000"/>
-                <w:lang w:val="en-GB" w:eastAsia="da-DK"/>
-              </w:rPr>
-              <w:t>accuracy</w:t>
-            </w:r>
-            <w:r>
-              <w:rPr>
-                <w:rFonts w:ascii="Calibri" w:eastAsia="Times New Roman" w:hAnsi="Calibri" w:cs="Times New Roman"/>
-                <w:b/>
-                <w:color w:val="000000"/>
-                <w:lang w:val="en-GB" w:eastAsia="da-DK"/>
-              </w:rPr>
-              <w:t>: 97,1 %</w:t>
+              <w:t>Max. accuracy: 97,1 %</w:t>
             </w:r>
           </w:p>
         </w:tc>
@@ -2256,25 +2475,7 @@
                 <w:color w:val="000000"/>
                 <w:lang w:val="en-GB" w:eastAsia="da-DK"/>
               </w:rPr>
-              <w:t xml:space="preserve">Max. </w:t>
-            </w:r>
-            <w:r>
-              <w:rPr>
-                <w:rFonts w:ascii="Calibri" w:eastAsia="Times New Roman" w:hAnsi="Calibri" w:cs="Times New Roman"/>
-                <w:b/>
-                <w:color w:val="000000"/>
-                <w:lang w:val="en-GB" w:eastAsia="da-DK"/>
-              </w:rPr>
-              <w:t>accuracy</w:t>
-            </w:r>
-            <w:r>
-              <w:rPr>
-                <w:rFonts w:ascii="Calibri" w:eastAsia="Times New Roman" w:hAnsi="Calibri" w:cs="Times New Roman"/>
-                <w:b/>
-                <w:color w:val="000000"/>
-                <w:lang w:val="en-GB" w:eastAsia="da-DK"/>
-              </w:rPr>
-              <w:t>: 97,2 %</w:t>
+              <w:t>Max. accuracy: 97,2 %</w:t>
             </w:r>
           </w:p>
         </w:tc>
@@ -2302,25 +2503,7 @@
                 <w:color w:val="000000"/>
                 <w:lang w:val="en-GB" w:eastAsia="da-DK"/>
               </w:rPr>
-              <w:t xml:space="preserve">Max. </w:t>
-            </w:r>
-            <w:r>
-              <w:rPr>
-                <w:rFonts w:ascii="Calibri" w:eastAsia="Times New Roman" w:hAnsi="Calibri" w:cs="Times New Roman"/>
-                <w:b/>
-                <w:color w:val="000000"/>
-                <w:lang w:val="en-GB" w:eastAsia="da-DK"/>
-              </w:rPr>
-              <w:t>accuracy</w:t>
-            </w:r>
-            <w:r>
-              <w:rPr>
-                <w:rFonts w:ascii="Calibri" w:eastAsia="Times New Roman" w:hAnsi="Calibri" w:cs="Times New Roman"/>
-                <w:b/>
-                <w:color w:val="000000"/>
-                <w:lang w:val="en-GB" w:eastAsia="da-DK"/>
-              </w:rPr>
-              <w:t>: 97,2 %</w:t>
+              <w:t>Max. accuracy: 97,2 %</w:t>
             </w:r>
           </w:p>
         </w:tc>
@@ -2419,25 +2602,7 @@
                 <w:color w:val="000000"/>
                 <w:lang w:val="en-GB" w:eastAsia="da-DK"/>
               </w:rPr>
-              <w:t xml:space="preserve">Min. </w:t>
-            </w:r>
-            <w:r>
-              <w:rPr>
-                <w:rFonts w:ascii="Calibri" w:eastAsia="Times New Roman" w:hAnsi="Calibri" w:cs="Times New Roman"/>
-                <w:b/>
-                <w:color w:val="000000"/>
-                <w:lang w:val="en-GB" w:eastAsia="da-DK"/>
-              </w:rPr>
-              <w:t>accuracy</w:t>
-            </w:r>
-            <w:r>
-              <w:rPr>
-                <w:rFonts w:ascii="Calibri" w:eastAsia="Times New Roman" w:hAnsi="Calibri" w:cs="Times New Roman"/>
-                <w:b/>
-                <w:color w:val="000000"/>
-                <w:lang w:val="en-GB" w:eastAsia="da-DK"/>
-              </w:rPr>
-              <w:t>: 96,7 %</w:t>
+              <w:t>Min. accuracy: 96,7 %</w:t>
             </w:r>
           </w:p>
         </w:tc>
@@ -2465,25 +2630,7 @@
                 <w:color w:val="000000"/>
                 <w:lang w:val="en-GB" w:eastAsia="da-DK"/>
               </w:rPr>
-              <w:t xml:space="preserve">Min. </w:t>
-            </w:r>
-            <w:r>
-              <w:rPr>
-                <w:rFonts w:ascii="Calibri" w:eastAsia="Times New Roman" w:hAnsi="Calibri" w:cs="Times New Roman"/>
-                <w:b/>
-                <w:color w:val="000000"/>
-                <w:lang w:val="en-GB" w:eastAsia="da-DK"/>
-              </w:rPr>
-              <w:t>accuracy</w:t>
-            </w:r>
-            <w:r>
-              <w:rPr>
-                <w:rFonts w:ascii="Calibri" w:eastAsia="Times New Roman" w:hAnsi="Calibri" w:cs="Times New Roman"/>
-                <w:b/>
-                <w:color w:val="000000"/>
-                <w:lang w:val="en-GB" w:eastAsia="da-DK"/>
-              </w:rPr>
-              <w:t>: 96,9 %</w:t>
+              <w:t>Min. accuracy: 96,9 %</w:t>
             </w:r>
           </w:p>
         </w:tc>
@@ -2511,25 +2658,7 @@
                 <w:color w:val="000000"/>
                 <w:lang w:val="en-GB" w:eastAsia="da-DK"/>
               </w:rPr>
-              <w:t xml:space="preserve">Min. </w:t>
-            </w:r>
-            <w:r>
-              <w:rPr>
-                <w:rFonts w:ascii="Calibri" w:eastAsia="Times New Roman" w:hAnsi="Calibri" w:cs="Times New Roman"/>
-                <w:b/>
-                <w:color w:val="000000"/>
-                <w:lang w:val="en-GB" w:eastAsia="da-DK"/>
-              </w:rPr>
-              <w:t>accuracy</w:t>
-            </w:r>
-            <w:r>
-              <w:rPr>
-                <w:rFonts w:ascii="Calibri" w:eastAsia="Times New Roman" w:hAnsi="Calibri" w:cs="Times New Roman"/>
-                <w:b/>
-                <w:color w:val="000000"/>
-                <w:lang w:val="en-GB" w:eastAsia="da-DK"/>
-              </w:rPr>
-              <w:t>: 96,9 %</w:t>
+              <w:t>Min. accuracy: 96,9 %</w:t>
             </w:r>
           </w:p>
         </w:tc>
@@ -5095,10 +5224,7 @@
     <w:p/>
     <w:p/>
     <w:p/>
-    <w:p>
-      <w:bookmarkStart w:id="0" w:name="_GoBack"/>
-      <w:bookmarkEnd w:id="0"/>
-    </w:p>
+    <w:p/>
     <w:sectPr>
       <w:pgSz w:w="16840" w:h="11900" w:orient="landscape"/>
       <w:pgMar w:top="1134" w:right="1701" w:bottom="1134" w:left="1701" w:header="708" w:footer="708" w:gutter="0"/>

</xml_diff>